<commit_message>
Add revision to satisfy final reviewer comment
Edit lines 300-305 to fix language addressing Reviewer #1 comments
</commit_message>
<xml_diff>
--- a/submission/manuscript.docx
+++ b/submission/manuscript.docx
@@ -2440,55 +2440,58 @@
         <w:t xml:space="preserve"> to colonize through reduced populations of bacteria that produce inhibitory molecul</w:t>
       </w:r>
       <w:r>
-        <w:t xml:space="preserve">es or compete for either nutrients or space, increasing available resources. In this scenario, a full FMT may be insufficient to provide adequate diversity and abundance to outcompete and occupy all the exposed niches. Multiple FMTs (28, 29) or transplant </w:t>
-      </w:r>
-      <w:r>
-        <w:t xml:space="preserve">of an enriched fecal community (30) may be necessary to recover the microbiota enough to outcompete </w:t>
-      </w:r>
-      <w:r>
-        <w:rPr>
-          <w:i/>
-        </w:rPr>
-        <w:t>C. difficile</w:t>
-      </w:r>
-      <w:r>
-        <w:t xml:space="preserve"> for the nutrient niches and replace the missing protective functions. Third, a model of a specific opportunity characterized by a perturbation </w:t>
-      </w:r>
-      <w:r>
-        <w:t xml:space="preserve">that only affects a select portion of the microbiota, leading to small changes in relative abundance and a slight decrease in diversity, opening a limited niche for </w:t>
-      </w:r>
-      <w:r>
-        <w:rPr>
-          <w:i/>
-        </w:rPr>
-        <w:t>C. difficile</w:t>
-      </w:r>
-      <w:r>
-        <w:t xml:space="preserve"> to colonize, as with streptomycin treatment. We hypothesize that a few specifi</w:t>
-      </w:r>
-      <w:r>
-        <w:t xml:space="preserve">c bacterial species with key inhibitory functions would be necessary to recolonize the exposed niche space and eliminate </w:t>
-      </w:r>
-      <w:r>
-        <w:rPr>
-          <w:i/>
-        </w:rPr>
-        <w:t>C. difficile</w:t>
-      </w:r>
-      <w:r>
-        <w:t xml:space="preserve"> colonization (13, 17). A fecal microbiota transplant may contain the bacterial diversity needed to fill the open niche spa</w:t>
-      </w:r>
-      <w:r>
-        <w:t xml:space="preserve">ce and help supplant </w:t>
-      </w:r>
-      <w:r>
-        <w:rPr>
-          <w:i/>
-        </w:rPr>
-        <w:t>C. difficile</w:t>
-      </w:r>
-      <w:r>
-        <w:t xml:space="preserve"> from the exposed niche of the colonized community. Analyzing each of these colonization models individually allowed us to understand how each may clear </w:t>
+        <w:t>es or compete for either nutrients or space, increasing available resources. In this scenario, community restoration will require transplantation with microbes that provide adequate diversity and abundance to outcompete and occupy all the exposed niches. I</w:t>
+      </w:r>
+      <w:r>
+        <w:t xml:space="preserve">f this diversity is not provided through a single FMT, multiple FMTs (28, 29) or transplant of an enriched fecal community (30) may be necessary to recover the microbiota enough to outcompete </w:t>
+      </w:r>
+      <w:r>
+        <w:rPr>
+          <w:i/>
+        </w:rPr>
+        <w:t>C. difficile</w:t>
+      </w:r>
+      <w:r>
+        <w:t xml:space="preserve"> for the nutrient niches and replace the missing pro</w:t>
+      </w:r>
+      <w:r>
+        <w:t>tective functions. Third, a model of a specific opportunity characterized by a perturbation that only affects a select portion of the microbiota, leading to small changes in relative abundance and a slight decrease in diversity, opening a limited niche for</w:t>
+      </w:r>
+      <w:r>
+        <w:t xml:space="preserve"> </w:t>
+      </w:r>
+      <w:r>
+        <w:rPr>
+          <w:i/>
+        </w:rPr>
+        <w:t>C. difficile</w:t>
+      </w:r>
+      <w:r>
+        <w:t xml:space="preserve"> to colonize, as with streptomycin treatment. We hypothesize that a few specific bacterial species with key inhibitory functions would be necessary to recolonize the exposed niche space and eliminate </w:t>
+      </w:r>
+      <w:r>
+        <w:rPr>
+          <w:i/>
+        </w:rPr>
+        <w:t>C. difficile</w:t>
+      </w:r>
+      <w:r>
+        <w:t xml:space="preserve"> colonization (13, 17). A fecal</w:t>
+      </w:r>
+      <w:r>
+        <w:t xml:space="preserve"> microbiota transplant may contain the bacterial diversity needed to fill the open niche space and help supplant </w:t>
+      </w:r>
+      <w:r>
+        <w:rPr>
+          <w:i/>
+        </w:rPr>
+        <w:t>C. difficile</w:t>
+      </w:r>
+      <w:r>
+        <w:t xml:space="preserve"> from the exposed niche of the colonized community. Analyzing each of these colonization models individually allowed us to understa</w:t>
+      </w:r>
+      <w:r>
+        <w:t xml:space="preserve">nd how each may clear </w:t>
       </w:r>
       <w:r>
         <w:rPr>
@@ -2506,53 +2509,53 @@
         <w:spacing w:line="480" w:lineRule="auto"/>
       </w:pPr>
       <w:r>
-        <w:t xml:space="preserve">Future investigations can further identify </w:t>
-      </w:r>
-      <w:r>
-        <w:t xml:space="preserve">the exposed niches of susceptible communities and the requirements to clear </w:t>
-      </w:r>
-      <w:r>
-        <w:rPr>
-          <w:i/>
-        </w:rPr>
-        <w:t>C. difficile</w:t>
-      </w:r>
-      <w:r>
-        <w:t xml:space="preserve"> colonization. One common theme for susceptibility across treatments was the increased abundance of facultative anaerobes. These blooms of facultative anaerobes could b</w:t>
-      </w:r>
-      <w:r>
-        <w:t xml:space="preserve">e attributed to the loss of the indigenous obligate anaerobes </w:t>
+        <w:t xml:space="preserve">Future investigations can further identify the exposed niches of susceptible communities and the requirements to clear </w:t>
+      </w:r>
+      <w:r>
+        <w:rPr>
+          <w:i/>
+        </w:rPr>
+        <w:t>C. difficile</w:t>
+      </w:r>
+      <w:r>
+        <w:t xml:space="preserve"> colonization. One common theme for susceptibility across treatments was the</w:t>
+      </w:r>
+      <w:r>
+        <w:t xml:space="preserve"> increased abundance of facultative anaerobes. These blooms of </w:t>
       </w:r>
       <w:r>
         <w:lastRenderedPageBreak/>
-        <w:t>with antibiotic treatment (31, 32). However, it is unclear what prevents the succession from the facultative anaerobes back to the obligate anaerobes in cefoperazone-treated mice. Future studies</w:t>
-      </w:r>
-      <w:r>
-        <w:t xml:space="preserve"> should investigate the relationship between facultative anaerobe blooms and susceptibility to colonization as well as interventions to recover the obligate anaerobes. Another aspect to consider in future experiments is </w:t>
-      </w:r>
-      <w:r>
-        <w:rPr>
-          <w:i/>
-        </w:rPr>
-        <w:t>C. difficile</w:t>
-      </w:r>
-      <w:r>
-        <w:t xml:space="preserve"> strain specificity. Oth</w:t>
-      </w:r>
-      <w:r>
-        <w:t xml:space="preserve">er strains may fill different niche space and fill other community interactions (33–35). For example, more virulent strains, like </w:t>
-      </w:r>
-      <w:r>
-        <w:rPr>
-          <w:i/>
-        </w:rPr>
-        <w:t>C. difficile</w:t>
-      </w:r>
-      <w:r>
-        <w:t xml:space="preserve"> VPI 10463, may have a greater effect on the gut environment since it produces more toxin and drives a stronger im</w:t>
-      </w:r>
-      <w:r>
-        <w:t xml:space="preserve">mune response (15, 35, 36). Those differences could lead to greater increases in inflammatory conditions and further increase populations that thrive in these conditions, such as </w:t>
+        <w:t>facultative anaerobes could be attributed to the loss of the indigenous obligate anaerobes with antibiotic treatment (31, 32). However, it is unclear what prevents the succession from the facul</w:t>
+      </w:r>
+      <w:r>
+        <w:t>tative anaerobes back to the obligate anaerobes in cefoperazone-treated mice. Future studies should investigate the relationship between facultative anaerobe blooms and susceptibility to colonization as well as interventions to recover the obligate anaerob</w:t>
+      </w:r>
+      <w:r>
+        <w:t xml:space="preserve">es. Another aspect to consider in future experiments is </w:t>
+      </w:r>
+      <w:r>
+        <w:rPr>
+          <w:i/>
+        </w:rPr>
+        <w:t>C. difficile</w:t>
+      </w:r>
+      <w:r>
+        <w:t xml:space="preserve"> strain specificity. Other strains may fill different niche space and fill other community interactions (33–35). For example, more virulent strains, like </w:t>
+      </w:r>
+      <w:r>
+        <w:rPr>
+          <w:i/>
+        </w:rPr>
+        <w:t>C. difficile</w:t>
+      </w:r>
+      <w:r>
+        <w:t xml:space="preserve"> VPI 10463, may have a</w:t>
+      </w:r>
+      <w:r>
+        <w:t xml:space="preserve"> greater effect on the gut environment since it produces more toxin and drives a stronger immune response (15, 35, 36). Those differences could lead to greater increases in inflammatory conditions and further increase populations that thrive in these condi</w:t>
+      </w:r>
+      <w:r>
+        <w:t xml:space="preserve">tions, such as </w:t>
       </w:r>
       <w:r>
         <w:rPr>
@@ -2570,62 +2573,59 @@
         <w:t>C. difficile</w:t>
       </w:r>
       <w:r>
-        <w:t xml:space="preserve"> (31, 37</w:t>
-      </w:r>
-      <w:r>
-        <w:t xml:space="preserve">, 38). Finally, we have shown that the functions found in communities at peak colonization were antibiotic-specific (20). We found that the bacterial population changes associated with </w:t>
-      </w:r>
-      <w:r>
-        <w:rPr>
-          <w:i/>
-        </w:rPr>
-        <w:t>C. difficile</w:t>
-      </w:r>
-      <w:r>
-        <w:t xml:space="preserve"> clearance were antibiotic-specific. It is unknown how the </w:t>
-      </w:r>
-      <w:r>
-        <w:t xml:space="preserve">community functions contributing to </w:t>
-      </w:r>
-      <w:r>
-        <w:rPr>
-          <w:i/>
-        </w:rPr>
-        <w:t>C. difficile</w:t>
-      </w:r>
-      <w:r>
-        <w:t xml:space="preserve"> clearance compare across antibiotics. It is possible while we observed different changes in the bacteria populations but the functions eliminating </w:t>
-      </w:r>
-      <w:r>
-        <w:rPr>
-          <w:i/>
-        </w:rPr>
-        <w:t>C. difficile</w:t>
-      </w:r>
-      <w:r>
-        <w:t xml:space="preserve"> were conserved. Additionally, it is unclear how</w:t>
-      </w:r>
-      <w:r>
-        <w:t xml:space="preserve"> specific these functions are to the OTUs we observed. It is possible that phylogentically diverse OTUs have similar functional potiential as well as phylogentically similar OTUs having specific functions. Examining the changes in transcription and metabol</w:t>
-      </w:r>
-      <w:r>
-        <w:t xml:space="preserve">ites during clearance will help define the activities necessary to clear </w:t>
-      </w:r>
-      <w:r>
-        <w:rPr>
-          <w:i/>
-        </w:rPr>
-        <w:t>C. difficile</w:t>
-      </w:r>
-      <w:r>
-        <w:t xml:space="preserve"> and if they are specific to the perturbation. This information will build upon the community differences presented in this study and move us closer to </w:t>
+        <w:t xml:space="preserve"> (31, 37, 38). Finally, we have shown that the functions found in communities at peak colonization were antibiotic-specific (20). We found that the bacterial population cha</w:t>
+      </w:r>
+      <w:r>
+        <w:t xml:space="preserve">nges associated with </w:t>
+      </w:r>
+      <w:r>
+        <w:rPr>
+          <w:i/>
+        </w:rPr>
+        <w:t>C. difficile</w:t>
+      </w:r>
+      <w:r>
+        <w:t xml:space="preserve"> clearance were antibiotic-specific. It is unknown how the community functions contributing to </w:t>
+      </w:r>
+      <w:r>
+        <w:rPr>
+          <w:i/>
+        </w:rPr>
+        <w:t>C. difficile</w:t>
+      </w:r>
+      <w:r>
+        <w:t xml:space="preserve"> clearance compare across antibiotics. It is possible while we observed different changes in the bacteria population</w:t>
+      </w:r>
+      <w:r>
+        <w:t xml:space="preserve">s but the functions eliminating </w:t>
+      </w:r>
+      <w:r>
+        <w:rPr>
+          <w:i/>
+        </w:rPr>
+        <w:t>C. difficile</w:t>
+      </w:r>
+      <w:r>
+        <w:t xml:space="preserve"> were conserved. Additionally, it is unclear how specific these functions are to the OTUs we observed. It is possible that phylogentically diverse OTUs have similar functional potiential as well as phylogenticall</w:t>
+      </w:r>
+      <w:r>
+        <w:t xml:space="preserve">y similar OTUs having specific functions. Examining the changes in transcription and metabolites during clearance will help define the activities necessary to clear </w:t>
+      </w:r>
+      <w:r>
+        <w:rPr>
+          <w:i/>
+        </w:rPr>
+        <w:t>C. difficile</w:t>
+      </w:r>
+      <w:r>
+        <w:t xml:space="preserve"> and if they are specific to the perturbation. This information will build upon</w:t>
+      </w:r>
+      <w:r>
+        <w:t xml:space="preserve"> the community differences presented in this study and move us closer to </w:t>
       </w:r>
       <w:r>
         <w:lastRenderedPageBreak/>
-        <w:t>elucidating how the</w:t>
-      </w:r>
-      <w:r>
-        <w:t xml:space="preserve"> microbiota clears </w:t>
+        <w:t xml:space="preserve">elucidating how the microbiota clears </w:t>
       </w:r>
       <w:r>
         <w:rPr>
@@ -2652,55 +2652,55 @@
         <w:t>C. difficile</w:t>
       </w:r>
       <w:r>
-        <w:t xml:space="preserve"> </w:t>
-      </w:r>
-      <w:r>
-        <w:t xml:space="preserve">colonization after three different antibiotic treatments and then differed in their ability to clear the colonization. These experiments have shown that each antibiotic treatment resulted in different community changes leading to </w:t>
-      </w:r>
-      <w:r>
-        <w:rPr>
-          <w:i/>
-        </w:rPr>
-        <w:t>C. difficile</w:t>
-      </w:r>
-      <w:r>
-        <w:t xml:space="preserve"> clearance. Th</w:t>
-      </w:r>
-      <w:r>
-        <w:t xml:space="preserve">ese differences suggest that a single mechanism of infection and one treatment for all </w:t>
-      </w:r>
-      <w:r>
-        <w:rPr>
-          <w:i/>
-        </w:rPr>
-        <w:t>C. difficile</w:t>
-      </w:r>
-      <w:r>
-        <w:t xml:space="preserve"> infections may not be appropriate. While our current use of FMT to eliminate CDI is highly effective, it does not work in all patients and has even resulted</w:t>
-      </w:r>
-      <w:r>
-        <w:t xml:space="preserve"> in adverse consequences (7–10). The findings in this study may help explain why FMTs may be ineffective. Although an FMT transplants a whole community, it may not be sufficient to replace the missing community members or functions to clear </w:t>
-      </w:r>
-      <w:r>
-        <w:rPr>
-          <w:i/>
-        </w:rPr>
-        <w:t>C. difficile</w:t>
-      </w:r>
-      <w:r>
-        <w:t>. A</w:t>
-      </w:r>
-      <w:r>
-        <w:t xml:space="preserve">lternatively, the FMT procedure itself may disrupt the natural recovery of the community. The knowledge of how a community clears </w:t>
-      </w:r>
-      <w:r>
-        <w:rPr>
-          <w:i/>
-        </w:rPr>
-        <w:t>C. difficile</w:t>
-      </w:r>
-      <w:r>
-        <w:t xml:space="preserve"> colonization will advance our ability to develop targeted therapies to manage CDI.</w:t>
+        <w:t xml:space="preserve"> colonization after three different antibiotic treatments and then differed in their ability to clear the colonization. These experiments have shown that each antibiotic treatment resulted in differ</w:t>
+      </w:r>
+      <w:r>
+        <w:t xml:space="preserve">ent community changes leading to </w:t>
+      </w:r>
+      <w:r>
+        <w:rPr>
+          <w:i/>
+        </w:rPr>
+        <w:t>C. difficile</w:t>
+      </w:r>
+      <w:r>
+        <w:t xml:space="preserve"> clearance. These differences suggest that a single mechanism of infection and one treatment for all </w:t>
+      </w:r>
+      <w:r>
+        <w:rPr>
+          <w:i/>
+        </w:rPr>
+        <w:t>C. difficile</w:t>
+      </w:r>
+      <w:r>
+        <w:t xml:space="preserve"> infections may not be appropriate. While our current use of FMT to eliminate CDI is highly effect</w:t>
+      </w:r>
+      <w:r>
+        <w:t>ive, it does not work in all patients and has even resulted in adverse consequences (7–10). The findings in this study may help explain why FMTs may be ineffective. Although an FMT transplants a whole community, it may not be sufficient to replace the miss</w:t>
+      </w:r>
+      <w:r>
+        <w:t xml:space="preserve">ing community members or functions to clear </w:t>
+      </w:r>
+      <w:r>
+        <w:rPr>
+          <w:i/>
+        </w:rPr>
+        <w:t>C. difficile</w:t>
+      </w:r>
+      <w:r>
+        <w:t xml:space="preserve">. Alternatively, the FMT procedure itself may disrupt the natural recovery of the community. The knowledge of how a community clears </w:t>
+      </w:r>
+      <w:r>
+        <w:rPr>
+          <w:i/>
+        </w:rPr>
+        <w:t>C. difficile</w:t>
+      </w:r>
+      <w:r>
+        <w:t xml:space="preserve"> colonization will advance our ability to develop targe</w:t>
+      </w:r>
+      <w:r>
+        <w:t>ted therapies to manage CDI.</w:t>
       </w:r>
     </w:p>
     <w:p>
@@ -2723,44 +2723,35 @@
         <w:rPr>
           <w:b/>
         </w:rPr>
-        <w:t>Animal c</w:t>
-      </w:r>
+        <w:t>Animal care.</w:t>
+      </w:r>
+      <w:r>
+        <w:t xml:space="preserve"> 5- to 8-week-old male and female C57BL/6 mice were obtained from a single breeding colony. Mice were housed in cages of 2-5 mice maintained in specific-pathogen-free (SPF) conditions at the Un</w:t>
+      </w:r>
+      <w:r>
+        <w:t>iversity of Michigan animal facility. Each experimental treatment used 6-11 mice and was repeated 2-4 times. All mouse protocols and experiments were approved by the University Committee on Use and Care of Animals at the University of Michigan and complete</w:t>
+      </w:r>
+      <w:r>
+        <w:t>d in agreement with approved guidelines.</w:t>
+      </w:r>
+    </w:p>
+    <w:p>
+      <w:pPr>
+        <w:pStyle w:val="BodyText"/>
+        <w:spacing w:line="480" w:lineRule="auto"/>
+      </w:pPr>
       <w:r>
         <w:rPr>
           <w:b/>
         </w:rPr>
-        <w:t>are.</w:t>
-      </w:r>
-      <w:r>
-        <w:t xml:space="preserve"> 5- to 8-week-old male and female C57BL/6 mice were obtained from a single breeding colony. Mice were housed in cages of 2-5 mice maintained in specific-pathogen-free (SPF) conditions at the University of Michigan animal facility. Each experimental tre</w:t>
-      </w:r>
-      <w:r>
-        <w:t>atment used 6-11 mice and was repeated 2-4 times. All mouse protocols and experiments were approved by the University Committee on Use and Care of Animals at the University of Michigan and completed in agreement with approved guidelines.</w:t>
-      </w:r>
-    </w:p>
-    <w:p>
-      <w:pPr>
-        <w:pStyle w:val="BodyText"/>
-        <w:spacing w:line="480" w:lineRule="auto"/>
-      </w:pPr>
-      <w:r>
-        <w:rPr>
-          <w:b/>
-        </w:rPr>
         <w:lastRenderedPageBreak/>
-        <w:t>Antibiotic adminis</w:t>
-      </w:r>
-      <w:r>
-        <w:rPr>
-          <w:b/>
-        </w:rPr>
-        <w:t>tration.</w:t>
-      </w:r>
-      <w:r>
-        <w:t xml:space="preserve"> Mice were given one of three antibiotics, cefoperazone, clindamycin, or streptomycin. Cefoperazone (0.5, 0.3, or 0.1 mg/ml) and streptomycin (5, 0.5, or 0.1 mg/ml) were delivered via drinking water for 5 days. Clindamycin (10 mg/kg) was administer</w:t>
-      </w:r>
-      <w:r>
-        <w:t>ed through intraperitoneal injection.</w:t>
+        <w:t>Antibiotic administration.</w:t>
+      </w:r>
+      <w:r>
+        <w:t xml:space="preserve"> Mice were given one of three antibiotics, cefoperazone, clindamycin, or streptomycin. Cefoperazone (0.5, 0.3, or 0.1 mg/ml) and streptomycin (5, 0.5, or 0.1 mg/ml) were delivered via drink</w:t>
+      </w:r>
+      <w:r>
+        <w:t>ing water for 5 days. Clindamycin (10 mg/kg) was administered through intraperitoneal injection.</w:t>
       </w:r>
     </w:p>
     <w:p>
@@ -2811,10 +2802,7 @@
         <w:t>C. difficile</w:t>
       </w:r>
       <w:r>
-        <w:t xml:space="preserve"> </w:t>
-      </w:r>
-      <w:r>
-        <w:t>spores were aliquoted from a single spore stock stored at 4</w:t>
+        <w:t xml:space="preserve"> spores were aliquoted from a single spore stock stored at 4</w:t>
       </w:r>
       <m:oMath>
         <m:sSup>
@@ -2883,10 +2871,10 @@
         <w:t>C. difficile</w:t>
       </w:r>
       <w:r>
-        <w:t xml:space="preserve"> spores were orally gavaged into each mouse. Once the gavages were completed, the remaining spor</w:t>
-      </w:r>
-      <w:r>
-        <w:t>e solution was serially diluted and plated to confirm the spore concentration that was delivered.</w:t>
+        <w:t xml:space="preserve"> spores were orally gavaged into each mouse. Once the gavages were completed, the r</w:t>
+      </w:r>
+      <w:r>
+        <w:t>emaining spore solution was serially diluted and plated to confirm the spore concentration that was delivered.</w:t>
       </w:r>
     </w:p>
     <w:p>
@@ -2910,13 +2898,13 @@
         <w:t>C. difficile</w:t>
       </w:r>
       <w:r>
-        <w:t xml:space="preserve"> challenge and the following 10 days. F</w:t>
-      </w:r>
-      <w:r>
-        <w:t>or the day of challenge and beyond, a fecal sample was also collected and weighed. Under anaerobic conditions a fecal sample was serially diluted in anaerobic phosphate-buffered saline and plated on TCCFA plates. After 24 hours of anaerobic incubation at 3</w:t>
-      </w:r>
-      <w:r>
-        <w:t>7</w:t>
+        <w:t xml:space="preserve"> challenge and the followi</w:t>
+      </w:r>
+      <w:r>
+        <w:t>ng 10 days. For the day of challenge and beyond, a fecal sample was also collected and weighed. Under anaerobic conditions a fecal sample was serially diluted in anaerobic phosphate-buffered saline and plated on TCCFA plates. After 24 hours of anaerobic in</w:t>
+      </w:r>
+      <w:r>
+        <w:t>cubation at 37</w:t>
       </w:r>
       <m:oMath>
         <m:sSup>
@@ -2961,10 +2949,10 @@
         <w:t>DNA sequencing.</w:t>
       </w:r>
       <w:r>
-        <w:t xml:space="preserve"> Total bacterial DNA was extracted from each fecal sample using MOBIO PowerSoil-htp 96-well soil DNA isolation kit. We created amplicons of the 16S rRNA gene V4 region and </w:t>
-      </w:r>
-      <w:r>
-        <w:t>sequenced them using an Illumina MiSeq as described previously (41).</w:t>
+        <w:t xml:space="preserve"> Total bacterial DNA was extracted from each fecal sample using MOBIO PowerSoil-htp 96-well soil DNA isolation kit. We created amplicons of the 16S rRNA gene V</w:t>
+      </w:r>
+      <w:r>
+        <w:t>4 region and sequenced them using an Illumina MiSeq as described previously (41).</w:t>
       </w:r>
     </w:p>
     <w:p>
@@ -2979,17 +2967,17 @@
         <w:t>Sequence curation.</w:t>
       </w:r>
       <w:r>
-        <w:t xml:space="preserve"> Sequences were processed using mothur(v.1.43.0) as previously described (41). Briefly, we used a 3% dissimilarity cutoff to group sequences into operational taxonomic u</w:t>
-      </w:r>
-      <w:r>
-        <w:t xml:space="preserve">nits (OTUs). We used a naive Bayesian classifier with the </w:t>
+        <w:t xml:space="preserve"> Sequences were processed using mothur(v.1.43.0) as previously described (41). Briefly, we used a 3% dissimilarity cutoff to group sequences into operationa</w:t>
+      </w:r>
+      <w:r>
+        <w:t xml:space="preserve">l taxonomic units (OTUs). We used a naive Bayesian classifier with the </w:t>
       </w:r>
       <w:r>
         <w:lastRenderedPageBreak/>
-        <w:t>Ribosomal Database Project training set (version 16) to assign taxonomic classifications to each OTU (43). With the fecal samples, we also sequenced a mock community with a known community compositi</w:t>
-      </w:r>
-      <w:r>
-        <w:t>on and their true 16s rRNA gene sequences. We processed this mock community along with our samples to determine our sequence curation resulted in an error rate of 0.019%.</w:t>
+        <w:t>Ribosomal Database Project training set (version 16) to assign taxonomic classifications to each OTU (43). With the fecal samples, we also sequenced a mock community with a known commun</w:t>
+      </w:r>
+      <w:r>
+        <w:t>ity composition and their true 16s rRNA gene sequences. We processed this mock community along with our samples to determine our sequence curation resulted in an error rate of 0.019%.</w:t>
       </w:r>
     </w:p>
     <w:p>
@@ -3004,10 +2992,10 @@
         <w:t>Statistical analysis and modeling.</w:t>
       </w:r>
       <w:r>
-        <w:t xml:space="preserve"> Diversity comparisons were calculated in mothur. T</w:t>
-      </w:r>
-      <w:r>
-        <w:t xml:space="preserve">o compare </w:t>
+        <w:t xml:space="preserve"> Diversity comparisons were calculated</w:t>
+      </w:r>
+      <w:r>
+        <w:t xml:space="preserve"> in mothur. To compare </w:t>
       </w:r>
       <m:oMath>
         <m:r>
@@ -3027,13 +3015,13 @@
         <w:t>obs</w:t>
       </w:r>
       <w:r>
-        <w:t>) and the Inverse Simpson diversity index. To compare across communities, we calculated dissimilarity matrices based on metric of Yue and Clayton (44). All calculations were made by rari</w:t>
-      </w:r>
-      <w:r>
-        <w:t>fying samples to 1,200 sequences per sample to limit biases due to uneven sampling. OTUs were subsampled to 1,200 counts per sample and remaining statistical analysis and data visualization was performed in R (v3.5.1) with the tidyverse package (v1.3.0). S</w:t>
-      </w:r>
-      <w:r>
-        <w:t xml:space="preserve">ignificance of pairwise comparisons of </w:t>
+        <w:t>) and the Inverse Simpson diversity index. To compare across communities, we calculated dissimilarity matrices based on metric of Yue and Clayton (44). All calculations were</w:t>
+      </w:r>
+      <w:r>
+        <w:t xml:space="preserve"> made by rarifying samples to 1,200 sequences per sample to limit biases due to uneven sampling. OTUs were subsampled to 1,200 counts per sample and remaining statistical analysis and data visualization was performed in R (v3.5.1) with the tidyverse packag</w:t>
+      </w:r>
+      <w:r>
+        <w:t xml:space="preserve">e (v1.3.0). Significance of pairwise comparisons of </w:t>
       </w:r>
       <m:oMath>
         <m:r>
@@ -3090,23 +3078,23 @@
         <w:t>P</w:t>
       </w:r>
       <w:r>
-        <w:t xml:space="preserve"> values were corrected for mult</w:t>
-      </w:r>
-      <w:r>
-        <w:t xml:space="preserve">iple comparisons with a Benjamini and Hochberg adjustment for a type I error rate of 0.05 (45). Logistic regression models were constructed with OTUs from all day 0 samples using half of the samples to train and the other half to test the model. The model </w:t>
-      </w:r>
-      <w:r>
-        <w:t>was developed from the caret R package (v6.0-85) and previously developed machine learning pipeline (46). For each antibiotic treatment, conditional independence networks were calculated from the day 1 through 10 samples of all mice initially colonized usi</w:t>
-      </w:r>
-      <w:r>
-        <w:t xml:space="preserve">ng SPIEC-EASI (sparse inverse covariance estimation for ecological association inference) methods from the SpiecEasi R package after optimizing lambda to 0.001 with a network stability between 0.045 and 0.05 </w:t>
+        <w:t xml:space="preserve"> values were corre</w:t>
+      </w:r>
+      <w:r>
+        <w:t>cted for multiple comparisons with a Benjamini and Hochberg adjustment for a type I error rate of 0.05 (45). Logistic regression models were constructed with OTUs from all day 0 samples using half of the samples to train and the other half to test the mode</w:t>
+      </w:r>
+      <w:r>
+        <w:t xml:space="preserve">l. The model was developed from the caret R package (v6.0-85) and previously developed machine learning pipeline (46). For each antibiotic treatment, conditional independence networks were calculated from the day 1 through 10 samples of all mice initially </w:t>
+      </w:r>
+      <w:r>
+        <w:t xml:space="preserve">colonized using SPIEC-EASI (sparse inverse covariance estimation for ecological association inference) methods from the SpiecEasi R package after optimizing lambda to 0.001 with a network stability between 0.045 and 0.05 </w:t>
       </w:r>
       <w:r>
         <w:lastRenderedPageBreak/>
-        <w:t>(v1.0.7) (21). Network centrality measures degre</w:t>
-      </w:r>
-      <w:r>
-        <w:t>e and betweenness were calculated on whole networks using functions from the igraph R package (v1.2.4.1).</w:t>
+        <w:t>(v1.0.7) (21). Network centrality m</w:t>
+      </w:r>
+      <w:r>
+        <w:t>easures degree and betweenness were calculated on whole networks using functions from the igraph R package (v1.2.4.1).</w:t>
       </w:r>
     </w:p>
     <w:p>
@@ -3147,10 +3135,10 @@
         <w:t>Sequence data accession number.</w:t>
       </w:r>
       <w:r>
-        <w:t xml:space="preserve"> All 16S rRNA gene sequence data and associated metadata are available through the Sequence Read Archive via access</w:t>
-      </w:r>
-      <w:r>
-        <w:t>ion PRJNA674858.</w:t>
+        <w:t xml:space="preserve"> All 16S rRNA gene sequence data and associated metadata are available through the Sequence Read Archi</w:t>
+      </w:r>
+      <w:r>
+        <w:t>ve via accession PRJNA674858.</w:t>
       </w:r>
     </w:p>
     <w:p>
@@ -3170,13 +3158,13 @@
         <w:spacing w:line="480" w:lineRule="auto"/>
       </w:pPr>
       <w:r>
-        <w:t>Thank you to Begüm Topçuoglu and Sarah Tomkovich for critical discussion in the development and execution of this project. This work was supported by several grants from the National Institutes for Health R01GM099514, U19A</w:t>
-      </w:r>
-      <w:r>
-        <w:t>I090871, U01AI12455, and P30DK034933. Additionally, NAL was supported by the Molecular Mechanisms of Microbial Pathogenesis training grant (NIH T32 AI007528). The funding agencies had no role in study design, data collection and analysis, decision to publi</w:t>
-      </w:r>
-      <w:r>
-        <w:t>sh, or preparation of the manuscript.</w:t>
+        <w:t>Thank you to Begüm Topçuoglu and Sarah Tomkovich for critical discussion in the development and execution of this project. This work was supported by several grants from the National Institutes for Health R01G</w:t>
+      </w:r>
+      <w:r>
+        <w:t>M099514, U19AI090871, U01AI12455, and P30DK034933. Additionally, NAL was supported by the Molecular Mechanisms of Microbial Pathogenesis training grant (NIH T32 AI007528). The funding agencies had no role in study design, data collection and analysis, deci</w:t>
+      </w:r>
+      <w:r>
+        <w:t>sion to publish, or preparation of the manuscript.</w:t>
       </w:r>
     </w:p>
     <w:p>
@@ -3207,10 +3195,10 @@
       <w:bookmarkStart w:id="9" w:name="ref-ducarmon2019"/>
       <w:bookmarkStart w:id="10" w:name="refs"/>
       <w:r>
-        <w:t>1. Ducarmon QR, Zwittink RD, Hornung BVH, Schaik W van, Young VB, Kuijper EJ. 2019. Gut microbiota and colonization resistance against bacterial enteric infection. Microbiology and Molecular Biology Review</w:t>
-      </w:r>
-      <w:r>
-        <w:t>s 83.</w:t>
+        <w:t>1. Ducarmon QR, Zwittink RD, Hornung BVH, Schaik W van, Young VB, Kuijper EJ. 2019. Gut microbiota and colonization resistance against bacterial enteric infection. Microbiology and Molecular B</w:t>
+      </w:r>
+      <w:r>
+        <w:t>iology Reviews 83.</w:t>
       </w:r>
     </w:p>
     <w:p>
@@ -3241,10 +3229,10 @@
       <w:bookmarkStart w:id="12" w:name="ref-lessa2015"/>
       <w:bookmarkEnd w:id="11"/>
       <w:r>
-        <w:t>3. Lessa FC, Mu Y, Bamberg WM, Beldavs ZG, Dumyati GK, Dunn JR, Farley MM, Holz</w:t>
-      </w:r>
-      <w:r>
-        <w:t xml:space="preserve">bauer SM, Meek JI, Phipps EC, Wilson LE, Winston LG, Cohen JA, Limbago BM, Fridkin SK, Gerding DN, McDonald LC. 2015. Burden of </w:t>
+        <w:t>3. Lessa FC, Mu Y, Bamberg WM, Beldavs ZG, Dumyati GK, Dunn JR, Fa</w:t>
+      </w:r>
+      <w:r>
+        <w:t xml:space="preserve">rley MM, Holzbauer SM, Meek JI, Phipps EC, Wilson LE, Winston LG, Cohen JA, Limbago BM, Fridkin SK, Gerding DN, McDonald LC. 2015. Burden of </w:t>
       </w:r>
       <w:r>
         <w:rPr>
@@ -3264,10 +3252,10 @@
       <w:bookmarkStart w:id="13" w:name="ref-zimlichman2013"/>
       <w:bookmarkEnd w:id="12"/>
       <w:r>
-        <w:t>4. Zimlichman E, Henderson D,</w:t>
-      </w:r>
-      <w:r>
-        <w:t xml:space="preserve"> Tamir O, Franz C, Song P, Yamin CK, Keohane C, Denham CR, Bates DW. 2013. Health care-associated infections. JAMA Internal Medicine 173:2039.</w:t>
+        <w:t>4. Zimlichman E,</w:t>
+      </w:r>
+      <w:r>
+        <w:t xml:space="preserve"> Henderson D, Tamir O, Franz C, Song P, Yamin CK, Keohane C, Denham CR, Bates DW. 2013. Health care-associated infections. JAMA Internal Medicine 173:2039.</w:t>
       </w:r>
     </w:p>
     <w:p>
@@ -3284,13 +3272,13 @@
         <w:rPr>
           <w:i/>
         </w:rPr>
-        <w:t>Clostridium difficil</w:t>
-      </w:r>
-      <w:r>
-        <w:rPr>
-          <w:i/>
-        </w:rPr>
-        <w:t>e</w:t>
+        <w:t>Clostri</w:t>
+      </w:r>
+      <w:r>
+        <w:rPr>
+          <w:i/>
+        </w:rPr>
+        <w:t>dium difficile</w:t>
       </w:r>
       <w:r>
         <w:t xml:space="preserve"> in Italian microbiological laboratories. Anaerobe 37:29–33.</w:t>
@@ -3313,10 +3301,10 @@
         <w:t>Clostridium difficile</w:t>
       </w:r>
       <w:r>
-        <w:t xml:space="preserve"> infections. Annals of the New York Academy of Sciences 1435:110</w:t>
-      </w:r>
-      <w:r>
-        <w:t>–138.</w:t>
+        <w:t xml:space="preserve"> infections. Annals of the New York Academy of Scie</w:t>
+      </w:r>
+      <w:r>
+        <w:t>nces 1435:110–138.</w:t>
       </w:r>
     </w:p>
     <w:p>
@@ -3336,10 +3324,10 @@
         <w:t>Clostridium difficile</w:t>
       </w:r>
       <w:r>
-        <w:t xml:space="preserve"> infection. Ne</w:t>
-      </w:r>
-      <w:r>
-        <w:t>w England Journal of Medicine 378:2535–2536.</w:t>
+        <w:t xml:space="preserve"> </w:t>
+      </w:r>
+      <w:r>
+        <w:t>infection. New England Journal of Medicine 378:2535–2536.</w:t>
       </w:r>
     </w:p>
     <w:p>
@@ -3362,10 +3350,10 @@
       <w:bookmarkStart w:id="18" w:name="ref-patron2017"/>
       <w:bookmarkEnd w:id="17"/>
       <w:r>
-        <w:t>9. Patron RL, Hartmann CA, Allen S, Griesbach C</w:t>
-      </w:r>
-      <w:r>
-        <w:t xml:space="preserve">L, Kosiorek HE, DiBaise JK, Orenstein R. 2017. Vancomycin taper and risk of failure of fecal microbiota transplantation in patients with recurrent </w:t>
+        <w:t>9. Patron RL, Hartmann CA, Allen S</w:t>
+      </w:r>
+      <w:r>
+        <w:t xml:space="preserve">, Griesbach CL, Kosiorek HE, DiBaise JK, Orenstein R. 2017. Vancomycin taper and risk of failure of fecal microbiota transplantation in patients with recurrent </w:t>
       </w:r>
       <w:r>
         <w:rPr>
@@ -4971,7 +4959,7 @@
       <w:rPr>
         <w:rStyle w:val="PageNumber"/>
       </w:rPr>
-      <w:id w:val="-1987004017"/>
+      <w:id w:val="1763727283"/>
       <w:docPartObj>
         <w:docPartGallery w:val="Page Numbers (Bottom of Page)"/>
         <w:docPartUnique/>
@@ -5022,7 +5010,7 @@
       <w:rPr>
         <w:rStyle w:val="PageNumber"/>
       </w:rPr>
-      <w:id w:val="519818793"/>
+      <w:id w:val="-2111268555"/>
       <w:docPartObj>
         <w:docPartGallery w:val="Page Numbers (Bottom of Page)"/>
         <w:docPartUnique/>
@@ -5103,7 +5091,7 @@
   <w:abstractNum w:abstractNumId="0" w15:restartNumberingAfterBreak="0">
     <w:nsid w:val="2C1AE401"/>
     <w:multiLevelType w:val="multilevel"/>
-    <w:tmpl w:val="10805462"/>
+    <w:tmpl w:val="82AA2470"/>
     <w:lvl w:ilvl="0">
       <w:numFmt w:val="bullet"/>
       <w:lvlText w:val=" "/>
@@ -6317,12 +6305,19 @@
       <w:shd w:val="clear" w:color="auto" w:fill="F8F8F8"/>
     </w:rPr>
   </w:style>
+  <w:style w:type="character" w:styleId="LineNumber">
+    <w:name w:val="line number"/>
+    <w:basedOn w:val="DefaultParagraphFont"/>
+    <w:semiHidden/>
+    <w:unhideWhenUsed/>
+    <w:rsid w:val="004A2046"/>
+  </w:style>
   <w:style w:type="paragraph" w:styleId="Footer">
     <w:name w:val="footer"/>
     <w:basedOn w:val="Normal"/>
     <w:link w:val="FooterChar"/>
     <w:unhideWhenUsed/>
-    <w:rsid w:val="00AF5124"/>
+    <w:rsid w:val="00F025B1"/>
     <w:pPr>
       <w:tabs>
         <w:tab w:val="center" w:pos="4680"/>
@@ -6335,21 +6330,14 @@
     <w:name w:val="Footer Char"/>
     <w:basedOn w:val="DefaultParagraphFont"/>
     <w:link w:val="Footer"/>
-    <w:rsid w:val="00AF5124"/>
+    <w:rsid w:val="00F025B1"/>
   </w:style>
   <w:style w:type="character" w:styleId="PageNumber">
     <w:name w:val="page number"/>
     <w:basedOn w:val="DefaultParagraphFont"/>
     <w:semiHidden/>
     <w:unhideWhenUsed/>
-    <w:rsid w:val="00AF5124"/>
-  </w:style>
-  <w:style w:type="character" w:styleId="LineNumber">
-    <w:name w:val="line number"/>
-    <w:basedOn w:val="DefaultParagraphFont"/>
-    <w:semiHidden/>
-    <w:unhideWhenUsed/>
-    <w:rsid w:val="00AF5124"/>
+    <w:rsid w:val="00F025B1"/>
   </w:style>
 </w:styles>
 </file>

</xml_diff>